<commit_message>
more in sammafattning and added kravdokument
</commit_message>
<xml_diff>
--- a/Dokumentation/HorrificMedusa_Projekt_Sammanfattning.docx
+++ b/Dokumentation/HorrificMedusa_Projekt_Sammanfattning.docx
@@ -1006,14 +1006,8 @@
     <w:p>
       <w:pPr>
         <w:pStyle w:val="Rubrik1"/>
-        <w:rPr>
-          <w:color w:val="9D3511" w:themeColor="accent1" w:themeShade="BF"/>
-        </w:rPr>
       </w:pPr>
       <w:r>
-        <w:rPr>
-          <w:color w:val="9D3511" w:themeColor="accent1" w:themeShade="BF"/>
-        </w:rPr>
         <w:t>Inledning</w:t>
       </w:r>
     </w:p>
@@ -1027,42 +1021,227 @@
         <w:rPr>
           <w:sz w:val="24"/>
         </w:rPr>
-        <w:t xml:space="preserve">Projektet genomfördes av Sofia och Beatrice </w:t>
+        <w:t xml:space="preserve">Projektet ’Horrific Medusa’ gick ut på att göra en webbplats där man kunde boka tid och läsa </w:t>
+      </w:r>
+      <w:r>
+        <w:rPr>
+          <w:sz w:val="24"/>
+        </w:rPr>
+        <w:t xml:space="preserve">om </w:t>
+      </w:r>
+      <w:r>
+        <w:rPr>
+          <w:sz w:val="24"/>
+        </w:rPr>
+        <w:t xml:space="preserve">’Horrific Medusa’ som är en tatuering studio med företaget </w:t>
+      </w:r>
+      <w:r>
+        <w:rPr>
+          <w:i/>
+          <w:sz w:val="24"/>
+        </w:rPr>
+        <w:t>BS Studio</w:t>
+      </w:r>
+      <w:r>
+        <w:rPr>
+          <w:sz w:val="24"/>
+        </w:rPr>
+        <w:t xml:space="preserve"> bakom.</w:t>
+      </w:r>
+      <w:r>
+        <w:rPr>
+          <w:sz w:val="24"/>
+        </w:rPr>
+        <w:br/>
+        <w:t>Projektet sammanfattade element så som : Databas(SQL), ASP(HTML-asp/C#) och lite designarbete i HTML/CSS.</w:t>
+      </w:r>
+      <w:r>
+        <w:rPr>
+          <w:sz w:val="24"/>
+        </w:rPr>
+        <w:br/>
+        <w:t xml:space="preserve">Webbplatsen </w:t>
+      </w:r>
+      <w:r>
+        <w:rPr>
+          <w:sz w:val="24"/>
+        </w:rPr>
+        <w:t xml:space="preserve">är gjord utifrån vad kunden ser och kan göra. Denna webbplats har alltså ingen </w:t>
       </w:r>
       <w:proofErr w:type="spellStart"/>
       <w:r>
         <w:rPr>
           <w:sz w:val="24"/>
         </w:rPr>
-        <w:t>bla</w:t>
+        <w:t>admin</w:t>
       </w:r>
       <w:proofErr w:type="spellEnd"/>
       <w:r>
         <w:rPr>
           <w:sz w:val="24"/>
         </w:rPr>
-        <w:t xml:space="preserve"> bal </w:t>
+        <w:t>-sida.</w:t>
+      </w:r>
+      <w:r>
+        <w:rPr>
+          <w:sz w:val="24"/>
+        </w:rPr>
+        <w:br/>
+        <w:t xml:space="preserve">Det finns även grund till </w:t>
+      </w:r>
+      <w:r>
+        <w:rPr>
+          <w:sz w:val="24"/>
+        </w:rPr>
+        <w:t xml:space="preserve">att i framtiden skapa ’komma ihåg’ – meddelanden </w:t>
+      </w:r>
+      <w:r>
+        <w:rPr>
+          <w:sz w:val="24"/>
+        </w:rPr>
+        <w:t xml:space="preserve">samt bekräftelse – meddelanden </w:t>
+      </w:r>
+      <w:r>
+        <w:rPr>
+          <w:sz w:val="24"/>
+        </w:rPr>
+        <w:t>och en galleri funktion.</w:t>
+      </w:r>
+    </w:p>
+    <w:p>
+      <w:pPr>
+        <w:pStyle w:val="Rubrik1"/>
+      </w:pPr>
+      <w:r>
+        <w:t>Projektets början</w:t>
+      </w:r>
+    </w:p>
+    <w:p>
+      <w:pPr>
+        <w:rPr>
+          <w:sz w:val="24"/>
+        </w:rPr>
+      </w:pPr>
+      <w:r>
+        <w:rPr>
+          <w:sz w:val="24"/>
+        </w:rPr>
+        <w:t>Innan vi började med projektet satte vi oss ner och diskuterar vilka krav som ställs på sidan och funktioner som måste användas för att sidan ska fungera på det sätt vi anser är viktigt.</w:t>
+      </w:r>
+      <w:r>
+        <w:rPr>
+          <w:sz w:val="24"/>
+        </w:rPr>
+        <w:br/>
+      </w:r>
+      <w:r>
+        <w:rPr>
+          <w:sz w:val="24"/>
+        </w:rPr>
+        <w:t xml:space="preserve">I början av </w:t>
+      </w:r>
+      <w:r>
+        <w:rPr>
+          <w:sz w:val="24"/>
+        </w:rPr>
+        <w:t xml:space="preserve">skapelsen av </w:t>
+      </w:r>
+      <w:r>
+        <w:rPr>
+          <w:sz w:val="24"/>
+        </w:rPr>
+        <w:t>projektet skapade vi Wire</w:t>
+      </w:r>
+      <w:r>
+        <w:rPr>
+          <w:sz w:val="24"/>
+        </w:rPr>
+        <w:t xml:space="preserve"> </w:t>
       </w:r>
       <w:proofErr w:type="spellStart"/>
       <w:r>
         <w:rPr>
           <w:sz w:val="24"/>
         </w:rPr>
-        <w:t>bla</w:t>
+        <w:t>f</w:t>
+      </w:r>
+      <w:r>
+        <w:rPr>
+          <w:sz w:val="24"/>
+        </w:rPr>
+        <w:t>rames</w:t>
       </w:r>
       <w:proofErr w:type="spellEnd"/>
+      <w:r>
+        <w:rPr>
+          <w:sz w:val="24"/>
+        </w:rPr>
+        <w:t xml:space="preserve"> i programmet</w:t>
+      </w:r>
+      <w:r>
+        <w:rPr>
+          <w:sz w:val="24"/>
+        </w:rPr>
+        <w:t xml:space="preserve"> </w:t>
+      </w:r>
+      <w:proofErr w:type="spellStart"/>
+      <w:r>
+        <w:rPr>
+          <w:i/>
+          <w:sz w:val="24"/>
+        </w:rPr>
+        <w:t>WireframeSketcher</w:t>
+      </w:r>
+      <w:proofErr w:type="spellEnd"/>
+      <w:r>
+        <w:rPr>
+          <w:i/>
+          <w:sz w:val="24"/>
+        </w:rPr>
+        <w:t xml:space="preserve"> </w:t>
+      </w:r>
+      <w:r>
+        <w:rPr>
+          <w:sz w:val="24"/>
+        </w:rPr>
+        <w:t xml:space="preserve">för att lägga upp hur allting skulle fungera. Vi har följt dem hyffsat precis med minimala ändringar på grund av ’lack </w:t>
+      </w:r>
+      <w:proofErr w:type="spellStart"/>
+      <w:r>
+        <w:rPr>
+          <w:sz w:val="24"/>
+        </w:rPr>
+        <w:t>of</w:t>
+      </w:r>
+      <w:proofErr w:type="spellEnd"/>
+      <w:r>
+        <w:rPr>
+          <w:sz w:val="24"/>
+        </w:rPr>
+        <w:t xml:space="preserve"> </w:t>
+      </w:r>
+      <w:proofErr w:type="spellStart"/>
+      <w:r>
+        <w:rPr>
+          <w:sz w:val="24"/>
+        </w:rPr>
+        <w:t>knowledge</w:t>
+      </w:r>
+      <w:proofErr w:type="spellEnd"/>
+      <w:r>
+        <w:rPr>
+          <w:sz w:val="24"/>
+        </w:rPr>
+        <w:t>’.</w:t>
+      </w:r>
+      <w:bookmarkStart w:id="0" w:name="_GoBack"/>
+      <w:bookmarkEnd w:id="0"/>
     </w:p>
     <w:p>
       <w:pPr>
         <w:pStyle w:val="Rubrik1"/>
-        <w:rPr>
-          <w:color w:val="9D3511" w:themeColor="accent1" w:themeShade="BF"/>
-        </w:rPr>
       </w:pPr>
       <w:r>
-        <w:rPr>
-          <w:color w:val="9D3511" w:themeColor="accent1" w:themeShade="BF"/>
-        </w:rPr>
         <w:t>Positiva delar</w:t>
       </w:r>
     </w:p>
@@ -1077,14 +1256,8 @@
     <w:p>
       <w:pPr>
         <w:pStyle w:val="Rubrik1"/>
-        <w:rPr>
-          <w:color w:val="9D3511" w:themeColor="accent1" w:themeShade="BF"/>
-        </w:rPr>
       </w:pPr>
       <w:r>
-        <w:rPr>
-          <w:color w:val="9D3511" w:themeColor="accent1" w:themeShade="BF"/>
-        </w:rPr>
         <w:t>Negativa delar</w:t>
       </w:r>
     </w:p>
@@ -1096,23 +1269,15 @@
     <w:p>
       <w:pPr>
         <w:pStyle w:val="Rubrik1"/>
-        <w:rPr>
-          <w:color w:val="9D3511" w:themeColor="accent1" w:themeShade="BF"/>
-        </w:rPr>
       </w:pPr>
       <w:r>
-        <w:rPr>
-          <w:color w:val="9D3511" w:themeColor="accent1" w:themeShade="BF"/>
-        </w:rPr>
-        <w:t>Slutligen..</w:t>
+        <w:t>Förbättringar</w:t>
       </w:r>
     </w:p>
     <w:p>
       <w:r>
         <w:t>Ja det suger</w:t>
       </w:r>
-      <w:bookmarkStart w:id="0" w:name="_GoBack"/>
-      <w:bookmarkEnd w:id="0"/>
     </w:p>
     <w:sectPr>
       <w:footerReference w:type="even" r:id="rId12"/>
@@ -3746,7 +3911,7 @@
     <w:charset w:val="00"/>
     <w:family w:val="roman"/>
     <w:pitch w:val="variable"/>
-    <w:sig w:usb0="E0002AFF" w:usb1="C0007841" w:usb2="00000009" w:usb3="00000000" w:csb0="000001FF" w:csb1="00000000"/>
+    <w:sig w:usb0="E0002EFF" w:usb1="C000785B" w:usb2="00000009" w:usb3="00000000" w:csb0="000001FF" w:csb1="00000000"/>
   </w:font>
   <w:font w:name="Symbol">
     <w:panose1 w:val="05050102010706020507"/>
@@ -3781,14 +3946,14 @@
     <w:charset w:val="00"/>
     <w:family w:val="swiss"/>
     <w:pitch w:val="variable"/>
-    <w:sig w:usb0="E1002AFF" w:usb1="4000ACFF" w:usb2="00000009" w:usb3="00000000" w:csb0="000001FF" w:csb1="00000000"/>
+    <w:sig w:usb0="E0002AFF" w:usb1="C000247B" w:usb2="00000009" w:usb3="00000000" w:csb0="000001FF" w:csb1="00000000"/>
   </w:font>
   <w:font w:name="Calibri Light">
     <w:panose1 w:val="020F0302020204030204"/>
     <w:charset w:val="00"/>
     <w:family w:val="swiss"/>
     <w:pitch w:val="variable"/>
-    <w:sig w:usb0="A0002AEF" w:usb1="4000207B" w:usb2="00000000" w:usb3="00000000" w:csb0="000001FF" w:csb1="00000000"/>
+    <w:sig w:usb0="E0002AFF" w:usb1="C000247B" w:usb2="00000009" w:usb3="00000000" w:csb0="000001FF" w:csb1="00000000"/>
   </w:font>
 </w:fonts>
 </file>
@@ -3809,6 +3974,8 @@
   </w:compat>
   <w:rsids>
     <w:rsidRoot w:val="00AD1CCC"/>
+    <w:rsid w:val="0045595C"/>
+    <w:rsid w:val="00555C1E"/>
     <w:rsid w:val="00AD1CCC"/>
   </w:rsids>
   <m:mathPr>
@@ -4658,12 +4825,14 @@
 </file>
 
 <file path=customXml/item1.xml><?xml version="1.0" encoding="utf-8"?>
-<?mso-contentType ?>
-<FormTemplates xmlns="http://schemas.microsoft.com/sharepoint/v3/contenttype/forms">
-  <Display>DocumentLibraryForm</Display>
-  <Edit>AssetEditForm</Edit>
-  <New>DocumentLibraryForm</New>
-</FormTemplates>
+<CoverPageProperties xmlns="http://schemas.microsoft.com/office/2006/coverPageProps">
+  <PublishDate>2017-02-20T00:00:00</PublishDate>
+  <Abstract/>
+  <CompanyAddress/>
+  <CompanyPhone/>
+  <CompanyFax/>
+  <CompanyEmail/>
+</CoverPageProperties>
 </file>
 
 <file path=customXml/item2.xml><?xml version="1.0" encoding="utf-8"?>
@@ -4677,14 +4846,12 @@
 </file>
 
 <file path=customXml/item3.xml><?xml version="1.0" encoding="utf-8"?>
-<CoverPageProperties xmlns="http://schemas.microsoft.com/office/2006/coverPageProps">
-  <PublishDate>2017-02-20T00:00:00</PublishDate>
-  <Abstract/>
-  <CompanyAddress/>
-  <CompanyPhone/>
-  <CompanyFax/>
-  <CompanyEmail/>
-</CoverPageProperties>
+<?mso-contentType ?>
+<FormTemplates xmlns="http://schemas.microsoft.com/sharepoint/v3/contenttype/forms">
+  <Display>DocumentLibraryForm</Display>
+  <Edit>AssetEditForm</Edit>
+  <New>DocumentLibraryForm</New>
+</FormTemplates>
 </file>
 
 <file path=customXml/item4.xml><?xml version="1.0" encoding="utf-8"?>
@@ -4692,9 +4859,9 @@
 </file>
 
 <file path=customXml/itemProps1.xml><?xml version="1.0" encoding="utf-8"?>
-<ds:datastoreItem xmlns:ds="http://schemas.openxmlformats.org/officeDocument/2006/customXml" ds:itemID="{4B820453-3CF0-4EAE-81BE-B400E0BB8F14}">
+<ds:datastoreItem xmlns:ds="http://schemas.openxmlformats.org/officeDocument/2006/customXml" ds:itemID="{55AF091B-3C7A-41E3-B477-F2FDAA23CFDA}">
   <ds:schemaRefs>
-    <ds:schemaRef ds:uri="http://schemas.microsoft.com/sharepoint/v3/contenttype/forms"/>
+    <ds:schemaRef ds:uri="http://schemas.microsoft.com/office/2006/coverPageProps"/>
   </ds:schemaRefs>
 </ds:datastoreItem>
 </file>
@@ -4708,15 +4875,15 @@
 </file>
 
 <file path=customXml/itemProps3.xml><?xml version="1.0" encoding="utf-8"?>
-<ds:datastoreItem xmlns:ds="http://schemas.openxmlformats.org/officeDocument/2006/customXml" ds:itemID="{55AF091B-3C7A-41E3-B477-F2FDAA23CFDA}">
+<ds:datastoreItem xmlns:ds="http://schemas.openxmlformats.org/officeDocument/2006/customXml" ds:itemID="{4B820453-3CF0-4EAE-81BE-B400E0BB8F14}">
   <ds:schemaRefs>
-    <ds:schemaRef ds:uri="http://schemas.microsoft.com/office/2006/coverPageProps"/>
+    <ds:schemaRef ds:uri="http://schemas.microsoft.com/sharepoint/v3/contenttype/forms"/>
   </ds:schemaRefs>
 </ds:datastoreItem>
 </file>
 
 <file path=customXml/itemProps4.xml><?xml version="1.0" encoding="utf-8"?>
-<ds:datastoreItem xmlns:ds="http://schemas.openxmlformats.org/officeDocument/2006/customXml" ds:itemID="{80479398-6300-4EAF-808F-4824A9C65226}">
+<ds:datastoreItem xmlns:ds="http://schemas.openxmlformats.org/officeDocument/2006/customXml" ds:itemID="{7A8FEAD8-E2F3-47E5-B2AF-CBA7D63B5763}">
   <ds:schemaRefs>
     <ds:schemaRef ds:uri="http://schemas.openxmlformats.org/officeDocument/2006/bibliography"/>
   </ds:schemaRefs>

</xml_diff>

<commit_message>
Dagbok + small changes
</commit_message>
<xml_diff>
--- a/Dokumentation/HorrificMedusa_Projekt_Sammanfattning.docx
+++ b/Dokumentation/HorrificMedusa_Projekt_Sammanfattning.docx
@@ -1028,27 +1028,13 @@
         <w:rPr>
           <w:sz w:val="24"/>
         </w:rPr>
-        <w:t>Projektet ’</w:t>
-      </w:r>
-      <w:proofErr w:type="spellStart"/>
-      <w:r>
-        <w:rPr>
-          <w:sz w:val="24"/>
-        </w:rPr>
-        <w:t>Horrifi</w:t>
-      </w:r>
-      <w:r>
-        <w:rPr>
-          <w:sz w:val="24"/>
-        </w:rPr>
-        <w:t>c</w:t>
-      </w:r>
-      <w:proofErr w:type="spellEnd"/>
-      <w:r>
-        <w:rPr>
-          <w:sz w:val="24"/>
-        </w:rPr>
-        <w:t xml:space="preserve"> Medusa’ gick ut på att göra ett</w:t>
+        <w:t>Projektet ’Horrifi</w:t>
+      </w:r>
+      <w:r>
+        <w:rPr>
+          <w:sz w:val="24"/>
+        </w:rPr>
+        <w:t>c Medusa’ gick ut på att göra ett</w:t>
       </w:r>
       <w:r>
         <w:rPr>
@@ -1078,21 +1064,7 @@
         <w:rPr>
           <w:sz w:val="24"/>
         </w:rPr>
-        <w:t>just ’</w:t>
-      </w:r>
-      <w:proofErr w:type="spellStart"/>
-      <w:r>
-        <w:rPr>
-          <w:sz w:val="24"/>
-        </w:rPr>
-        <w:t>Horrific</w:t>
-      </w:r>
-      <w:proofErr w:type="spellEnd"/>
-      <w:r>
-        <w:rPr>
-          <w:sz w:val="24"/>
-        </w:rPr>
-        <w:t xml:space="preserve"> Medusa’ vilket</w:t>
+        <w:t>just ’Horrific Medusa’ vilket</w:t>
       </w:r>
       <w:r>
         <w:rPr>
@@ -1238,7 +1210,7 @@
         <w:pStyle w:val="Rubrik1"/>
       </w:pPr>
       <w:r>
-        <w:t>Projektet?</w:t>
+        <w:t>Projektet</w:t>
       </w:r>
     </w:p>
     <w:p>
@@ -1294,7 +1266,15 @@
         <w:rPr>
           <w:sz w:val="24"/>
         </w:rPr>
-        <w:t>s på sidan och funktioner som måste användas för att sidan ska fungera på det sätt vi anser är viktigt.</w:t>
+        <w:t xml:space="preserve">s på sidan och </w:t>
+      </w:r>
+      <w:bookmarkStart w:id="0" w:name="_GoBack"/>
+      <w:bookmarkEnd w:id="0"/>
+      <w:r>
+        <w:rPr>
+          <w:sz w:val="24"/>
+        </w:rPr>
+        <w:t>funktioner som måste användas för att sidan ska fungera på det sätt vi anser är viktigt.</w:t>
       </w:r>
       <w:r>
         <w:rPr>
@@ -1438,35 +1418,7 @@
         <w:rPr>
           <w:sz w:val="24"/>
         </w:rPr>
-        <w:t xml:space="preserve">k </w:t>
-      </w:r>
-      <w:proofErr w:type="spellStart"/>
-      <w:r>
-        <w:rPr>
-          <w:sz w:val="24"/>
-        </w:rPr>
-        <w:t>of</w:t>
-      </w:r>
-      <w:proofErr w:type="spellEnd"/>
-      <w:r>
-        <w:rPr>
-          <w:sz w:val="24"/>
-        </w:rPr>
-        <w:t xml:space="preserve"> </w:t>
-      </w:r>
-      <w:proofErr w:type="spellStart"/>
-      <w:r>
-        <w:rPr>
-          <w:sz w:val="24"/>
-        </w:rPr>
-        <w:t>knowledge</w:t>
-      </w:r>
-      <w:proofErr w:type="spellEnd"/>
-      <w:r>
-        <w:rPr>
-          <w:sz w:val="24"/>
-        </w:rPr>
-        <w:t>’ och tidspressning.</w:t>
+        <w:t>k of knowledge’ och tidspressning.</w:t>
       </w:r>
     </w:p>
     <w:p>
@@ -1760,8 +1712,6 @@
       <w:r>
         <w:t>vlig riktpunkt.</w:t>
       </w:r>
-      <w:bookmarkStart w:id="0" w:name="_GoBack"/>
-      <w:bookmarkEnd w:id="0"/>
     </w:p>
     <w:p>
       <w:pPr>
@@ -4477,6 +4427,7 @@
     <w:rsid w:val="00555C1E"/>
     <w:rsid w:val="00AD1CCC"/>
     <w:rsid w:val="00E65AE2"/>
+    <w:rsid w:val="00F13812"/>
   </w:rsids>
   <m:mathPr>
     <m:mathFont m:val="Cambria Math"/>
@@ -5383,7 +5334,7 @@
 </file>
 
 <file path=customXml/itemProps4.xml><?xml version="1.0" encoding="utf-8"?>
-<ds:datastoreItem xmlns:ds="http://schemas.openxmlformats.org/officeDocument/2006/customXml" ds:itemID="{09104AE2-F28A-4251-A244-1678B5EE3A54}">
+<ds:datastoreItem xmlns:ds="http://schemas.openxmlformats.org/officeDocument/2006/customXml" ds:itemID="{A1CF8FAB-C29F-4052-9BFB-CD9D3533C669}">
   <ds:schemaRefs>
     <ds:schemaRef ds:uri="http://schemas.openxmlformats.org/officeDocument/2006/bibliography"/>
   </ds:schemaRefs>

</xml_diff>

<commit_message>
finished writing, correcting, adding and detaljeringen on sammanfattningen
</commit_message>
<xml_diff>
--- a/Dokumentation/HorrificMedusa_Projekt_Sammanfattning.docx
+++ b/Dokumentation/HorrificMedusa_Projekt_Sammanfattning.docx
@@ -122,6 +122,7 @@
                                   <w:pPr>
                                     <w:pStyle w:val="Ingetavstnd"/>
                                     <w:suppressOverlap/>
+                                    <w:jc w:val="center"/>
                                     <w:rPr>
                                       <w:rFonts w:asciiTheme="majorHAnsi" w:eastAsiaTheme="majorEastAsia" w:hAnsiTheme="majorHAnsi" w:cstheme="majorBidi"/>
                                       <w:color w:val="FFFFFF" w:themeColor="background1"/>
@@ -335,6 +336,7 @@
                             <w:pPr>
                               <w:pStyle w:val="Ingetavstnd"/>
                               <w:suppressOverlap/>
+                              <w:jc w:val="center"/>
                               <w:rPr>
                                 <w:rFonts w:asciiTheme="majorHAnsi" w:eastAsiaTheme="majorEastAsia" w:hAnsiTheme="majorHAnsi" w:cstheme="majorBidi"/>
                                 <w:color w:val="FFFFFF" w:themeColor="background1"/>
@@ -776,7 +778,7 @@
                                   <w:sdtEndPr/>
                                   <w:sdtContent>
                                     <w:r>
-                                      <w:t>den 20 februari 2017</w:t>
+                                      <w:t>20 februari 2017</w:t>
                                     </w:r>
                                   </w:sdtContent>
                                 </w:sdt>
@@ -903,7 +905,7 @@
                             <w:sdtEndPr/>
                             <w:sdtContent>
                               <w:r>
-                                <w:t>den 20 februari 2017</w:t>
+                                <w:t>20 februari 2017</w:t>
                               </w:r>
                             </w:sdtContent>
                           </w:sdt>
@@ -1787,7 +1789,49 @@
         <w:rPr>
           <w:sz w:val="24"/>
         </w:rPr>
-        <w:t xml:space="preserve">  och med tanke på att det var första gången så var sambanden och procedurerna svåra och tidskrävande att göra. Vi försökte få den så perfekt som möjligt. Tills nästa projekt har man mer erfarenhet och kan då strukturera upp den bättre och snabbare. </w:t>
+        <w:t xml:space="preserve">  och med tanke på att det var första gången så var sambanden och procedurerna svåra och tidskrävande att göra. Vi försökte få den så perfekt som möjligt. </w:t>
+      </w:r>
+      <w:r>
+        <w:rPr>
+          <w:sz w:val="24"/>
+        </w:rPr>
+        <w:t xml:space="preserve">Någonting som är svårt att sträva efter då en databas ständigt är i förändring och saker alltid måste modifieras. </w:t>
+      </w:r>
+      <w:r>
+        <w:rPr>
+          <w:sz w:val="24"/>
+        </w:rPr>
+        <w:t>Tills nästa projek</w:t>
+      </w:r>
+      <w:r>
+        <w:rPr>
+          <w:sz w:val="24"/>
+        </w:rPr>
+        <w:t>t har man mer erfarenhet och</w:t>
+      </w:r>
+      <w:r>
+        <w:rPr>
+          <w:sz w:val="24"/>
+        </w:rPr>
+        <w:t xml:space="preserve"> då </w:t>
+      </w:r>
+      <w:r>
+        <w:rPr>
+          <w:sz w:val="24"/>
+        </w:rPr>
+        <w:t xml:space="preserve">kan </w:t>
+      </w:r>
+      <w:r>
+        <w:rPr>
+          <w:sz w:val="24"/>
+        </w:rPr>
+        <w:t>strukturera upp den bä</w:t>
+      </w:r>
+      <w:r>
+        <w:rPr>
+          <w:sz w:val="24"/>
+        </w:rPr>
+        <w:t>ttre och snabbare, vi vet då att det inte går att finslipa i alla hörn av databasen, utan att det är bättre att bygga upp den, för att sedan arbeta vidare med de andra aspekterna utav projektet och sedan fortsätta uppdatera databasen sida vid sida med tillexempel asp-sidor.</w:t>
       </w:r>
     </w:p>
     <w:p>
@@ -1800,7 +1844,97 @@
         <w:rPr>
           <w:sz w:val="24"/>
         </w:rPr>
-        <w:t>En annan del som är viktig som vi märkt det senaste är uppbyggnaden och strukturen i solution-trädet som växer snabbt och blir ganska komplext tillslut. Namn och funktioner är inte helt 100,  variabelnamn som kan heta något bättre, klasser som man kan döpa om till mer logiska namn etc.</w:t>
+        <w:t>En annan del som är viktig</w:t>
+      </w:r>
+      <w:r>
+        <w:rPr>
+          <w:sz w:val="24"/>
+        </w:rPr>
+        <w:t xml:space="preserve">, och som vi märkt den </w:t>
+      </w:r>
+      <w:r>
+        <w:rPr>
+          <w:sz w:val="24"/>
+        </w:rPr>
+        <w:t xml:space="preserve">senaste </w:t>
+      </w:r>
+      <w:r>
+        <w:rPr>
+          <w:sz w:val="24"/>
+        </w:rPr>
+        <w:t xml:space="preserve">tiden </w:t>
+      </w:r>
+      <w:r>
+        <w:rPr>
+          <w:sz w:val="24"/>
+        </w:rPr>
+        <w:t xml:space="preserve">är uppbyggnaden och strukturen i solution-trädet </w:t>
+      </w:r>
+      <w:r>
+        <w:rPr>
+          <w:sz w:val="24"/>
+        </w:rPr>
+        <w:t xml:space="preserve">i Visual Studio projektet, </w:t>
+      </w:r>
+      <w:r>
+        <w:rPr>
+          <w:sz w:val="24"/>
+        </w:rPr>
+        <w:t>som växer snabbt och blir ganska komplext tillslut. Namn oc</w:t>
+      </w:r>
+      <w:r>
+        <w:rPr>
+          <w:sz w:val="24"/>
+        </w:rPr>
+        <w:t>h funktioner är inte</w:t>
+      </w:r>
+      <w:r>
+        <w:rPr>
+          <w:sz w:val="24"/>
+        </w:rPr>
+        <w:t xml:space="preserve"> helt hundra</w:t>
+      </w:r>
+      <w:r>
+        <w:rPr>
+          <w:sz w:val="24"/>
+        </w:rPr>
+        <w:t xml:space="preserve">, </w:t>
+      </w:r>
+      <w:r>
+        <w:rPr>
+          <w:sz w:val="24"/>
+        </w:rPr>
+        <w:t>en del variabelnamn som kan heta någonting</w:t>
+      </w:r>
+      <w:r>
+        <w:rPr>
+          <w:sz w:val="24"/>
+        </w:rPr>
+        <w:t xml:space="preserve"> bättre, klasser som man kan d</w:t>
+      </w:r>
+      <w:r>
+        <w:rPr>
+          <w:sz w:val="24"/>
+        </w:rPr>
+        <w:t>öpa om till mer logiska namn och så vidare</w:t>
+      </w:r>
+      <w:r>
+        <w:rPr>
+          <w:sz w:val="24"/>
+        </w:rPr>
+        <w:t>.</w:t>
+      </w:r>
+      <w:r>
+        <w:rPr>
+          <w:sz w:val="24"/>
+        </w:rPr>
+        <w:t xml:space="preserve"> Vissa utav de namn som vi anser är bristande och som skapar en del röra i projektet namngav vi innan vi riktigt förstod vad de innebar</w:t>
+      </w:r>
+      <w:r>
+        <w:rPr>
+          <w:sz w:val="24"/>
+        </w:rPr>
+        <w:t xml:space="preserve">, vilket ledde till att vi trodde att namnen var passande i stunden. Detta återigen på grund av våra icke existerande förkunskaper inom programmering och specifikt C#. </w:t>
       </w:r>
     </w:p>
     <w:p>
@@ -1813,21 +1947,154 @@
         <w:rPr>
           <w:sz w:val="24"/>
         </w:rPr>
-        <w:t>Även C# delen, tills nästa gång har vi mer kunskap kring språket. Inte mycket mer , men den finns där.</w:t>
+        <w:lastRenderedPageBreak/>
+        <w:t>Så</w:t>
+      </w:r>
+      <w:r>
+        <w:rPr>
+          <w:sz w:val="24"/>
+        </w:rPr>
+        <w:t xml:space="preserve"> C# delen, tills nästa gång </w:t>
+      </w:r>
+      <w:r>
+        <w:rPr>
+          <w:sz w:val="24"/>
+        </w:rPr>
+        <w:t xml:space="preserve">kan vi nu säga att vi </w:t>
+      </w:r>
+      <w:r>
+        <w:rPr>
+          <w:sz w:val="24"/>
+        </w:rPr>
+        <w:t>har mer ku</w:t>
+      </w:r>
+      <w:r>
+        <w:rPr>
+          <w:sz w:val="24"/>
+        </w:rPr>
+        <w:t>nskap kring språket. Inga mängder, men den är bättre än när vi började, och det är alltid lättare att bygga vidare på någonting som i alla fall har börjat ta form.</w:t>
       </w:r>
       <w:r>
         <w:rPr>
           <w:sz w:val="24"/>
         </w:rPr>
         <w:br/>
-        <w:t>Tror det var den del som stoppade upp projektet mest att vi inte kunde språket och slängdes in i det.</w:t>
+        <w:t>Som tidigare nämnt så t</w:t>
+      </w:r>
+      <w:r>
+        <w:rPr>
+          <w:sz w:val="24"/>
+        </w:rPr>
+        <w:t xml:space="preserve">ror </w:t>
+      </w:r>
+      <w:r>
+        <w:rPr>
+          <w:sz w:val="24"/>
+        </w:rPr>
+        <w:t xml:space="preserve">vi att </w:t>
+      </w:r>
+      <w:r>
+        <w:rPr>
+          <w:sz w:val="24"/>
+        </w:rPr>
+        <w:t>det var den del</w:t>
+      </w:r>
+      <w:r>
+        <w:rPr>
+          <w:sz w:val="24"/>
+        </w:rPr>
+        <w:t>en, (C#-delen)</w:t>
+      </w:r>
+      <w:r>
+        <w:rPr>
+          <w:sz w:val="24"/>
+        </w:rPr>
+        <w:t xml:space="preserve"> som stoppade upp projektet mest </w:t>
+      </w:r>
+      <w:r>
+        <w:rPr>
+          <w:sz w:val="24"/>
+        </w:rPr>
+        <w:t>i slutet av arbetet. A</w:t>
+      </w:r>
+      <w:r>
+        <w:rPr>
+          <w:sz w:val="24"/>
+        </w:rPr>
+        <w:t>tt vi inte kund</w:t>
+      </w:r>
+      <w:r>
+        <w:rPr>
+          <w:sz w:val="24"/>
+        </w:rPr>
+        <w:t>e språket och slängdes in i det.</w:t>
       </w:r>
       <w:r>
         <w:rPr>
           <w:sz w:val="24"/>
         </w:rPr>
         <w:br/>
-        <w:t>Vi googlade, frågade, googlade mer, frågade ännu fler dumma frågor , men ändå kändes det inte tillräckligt. Vi löste problemet men när ett annat problem uppstod satt vi fast igen. Så en förbättring till projektet nästa gång är att vi kan språket lite bättre och kanske kan lösa problemen snabbare.</w:t>
+        <w:t xml:space="preserve">Vi googlade, frågade, googlade mer, frågade ännu fler dumma frågor , men ändå kändes det inte </w:t>
+      </w:r>
+      <w:r>
+        <w:rPr>
+          <w:sz w:val="24"/>
+        </w:rPr>
+        <w:t>tillräckligt. Vi löste tillslut problemen, ett i taget, men när nästa</w:t>
+      </w:r>
+      <w:r>
+        <w:rPr>
+          <w:sz w:val="24"/>
+        </w:rPr>
+        <w:t xml:space="preserve"> pr</w:t>
+      </w:r>
+      <w:r>
+        <w:rPr>
+          <w:sz w:val="24"/>
+        </w:rPr>
+        <w:t>oblem uppstod satt vi fast igen, åter på ruta ett.</w:t>
+      </w:r>
+      <w:r>
+        <w:rPr>
+          <w:sz w:val="24"/>
+        </w:rPr>
+        <w:t xml:space="preserve"> Så en förbättring till projektet nästa gång är att vi </w:t>
+      </w:r>
+      <w:r>
+        <w:rPr>
+          <w:sz w:val="24"/>
+        </w:rPr>
+        <w:t>förhoppningsvis förstår oss på språket och strukturen bättre, samt att de system vi byggt upp och dess problemlösningar går att återanvända på ett eller annat sätt så</w:t>
+      </w:r>
+      <w:r>
+        <w:rPr>
+          <w:sz w:val="24"/>
+        </w:rPr>
+        <w:t xml:space="preserve"> kanske </w:t>
+      </w:r>
+      <w:r>
+        <w:rPr>
+          <w:sz w:val="24"/>
+        </w:rPr>
+        <w:t xml:space="preserve">vi </w:t>
+      </w:r>
+      <w:r>
+        <w:rPr>
+          <w:sz w:val="24"/>
+        </w:rPr>
+        <w:t>kan lösa problemen snabbare</w:t>
+      </w:r>
+      <w:r>
+        <w:rPr>
+          <w:sz w:val="24"/>
+        </w:rPr>
+        <w:t xml:space="preserve"> och också få möjlighet att utveckla vår förståelse för det hela och tillslut bli proffs på allt som har med programmering, C#, ASP och databaser att göra</w:t>
+      </w:r>
+      <w:r>
+        <w:rPr>
+          <w:sz w:val="24"/>
+        </w:rPr>
+        <w:t>.</w:t>
       </w:r>
       <w:bookmarkStart w:id="0" w:name="_GoBack"/>
       <w:bookmarkEnd w:id="0"/>
@@ -2749,7 +3016,7 @@
                               <w:sz w:val="40"/>
                               <w:szCs w:val="40"/>
                             </w:rPr>
-                            <w:t>1</w:t>
+                            <w:t>3</w:t>
                           </w:r>
                           <w:r>
                             <w:rPr>
@@ -2808,7 +3075,7 @@
                         <w:sz w:val="40"/>
                         <w:szCs w:val="40"/>
                       </w:rPr>
-                      <w:t>1</w:t>
+                      <w:t>3</w:t>
                     </w:r>
                     <w:r>
                       <w:rPr>
@@ -4532,6 +4799,7 @@
     <w:rsid w:val="0045595C"/>
     <w:rsid w:val="00555C1E"/>
     <w:rsid w:val="00AD1CCC"/>
+    <w:rsid w:val="00BA69C7"/>
     <w:rsid w:val="00BB3BE2"/>
     <w:rsid w:val="00E65AE2"/>
     <w:rsid w:val="00F13812"/>
@@ -5394,15 +5662,6 @@
 </file>
 
 <file path=customXml/item2.xml><?xml version="1.0" encoding="utf-8"?>
-<?mso-contentType ?>
-<FormTemplates xmlns="http://schemas.microsoft.com/sharepoint/v3/contenttype/forms">
-  <Display>DocumentLibraryForm</Display>
-  <Edit>AssetEditForm</Edit>
-  <New>DocumentLibraryForm</New>
-</FormTemplates>
-</file>
-
-<file path=customXml/item3.xml><?xml version="1.0" encoding="utf-8"?>
 <outs:outSpaceData xmlns:outs="http://schemas.microsoft.com/office/2009/outspace/metadata">
   <outs:relatedDates/>
   <outs:relatedDocuments/>
@@ -5410,6 +5669,15 @@
   <outs:propertyMetadataList/>
   <outs:corruptMetadataWasLost/>
 </outs:outSpaceData>
+</file>
+
+<file path=customXml/item3.xml><?xml version="1.0" encoding="utf-8"?>
+<?mso-contentType ?>
+<FormTemplates xmlns="http://schemas.microsoft.com/sharepoint/v3/contenttype/forms">
+  <Display>DocumentLibraryForm</Display>
+  <Edit>AssetEditForm</Edit>
+  <New>DocumentLibraryForm</New>
+</FormTemplates>
 </file>
 
 <file path=customXml/item4.xml><?xml version="1.0" encoding="utf-8"?>
@@ -5425,6 +5693,14 @@
 </file>
 
 <file path=customXml/itemProps2.xml><?xml version="1.0" encoding="utf-8"?>
+<ds:datastoreItem xmlns:ds="http://schemas.openxmlformats.org/officeDocument/2006/customXml" ds:itemID="{800B806B-C3C7-4EFE-A57F-81DC87A14EE1}">
+  <ds:schemaRefs>
+    <ds:schemaRef ds:uri="http://schemas.microsoft.com/office/2009/outspace/metadata"/>
+  </ds:schemaRefs>
+</ds:datastoreItem>
+</file>
+
+<file path=customXml/itemProps3.xml><?xml version="1.0" encoding="utf-8"?>
 <ds:datastoreItem xmlns:ds="http://schemas.openxmlformats.org/officeDocument/2006/customXml" ds:itemID="{4B820453-3CF0-4EAE-81BE-B400E0BB8F14}">
   <ds:schemaRefs>
     <ds:schemaRef ds:uri="http://schemas.microsoft.com/sharepoint/v3/contenttype/forms"/>
@@ -5432,16 +5708,8 @@
 </ds:datastoreItem>
 </file>
 
-<file path=customXml/itemProps3.xml><?xml version="1.0" encoding="utf-8"?>
-<ds:datastoreItem xmlns:ds="http://schemas.openxmlformats.org/officeDocument/2006/customXml" ds:itemID="{800B806B-C3C7-4EFE-A57F-81DC87A14EE1}">
-  <ds:schemaRefs>
-    <ds:schemaRef ds:uri="http://schemas.microsoft.com/office/2009/outspace/metadata"/>
-  </ds:schemaRefs>
-</ds:datastoreItem>
-</file>
-
 <file path=customXml/itemProps4.xml><?xml version="1.0" encoding="utf-8"?>
-<ds:datastoreItem xmlns:ds="http://schemas.openxmlformats.org/officeDocument/2006/customXml" ds:itemID="{39675ABA-228B-42E6-B057-B0397EF288A8}">
+<ds:datastoreItem xmlns:ds="http://schemas.openxmlformats.org/officeDocument/2006/customXml" ds:itemID="{C4F7A57A-B38A-45EF-9D8C-CAF0DA3C1A5A}">
   <ds:schemaRefs>
     <ds:schemaRef ds:uri="http://schemas.openxmlformats.org/officeDocument/2006/bibliography"/>
   </ds:schemaRefs>

</xml_diff>